<commit_message>
add initial section for material
</commit_message>
<xml_diff>
--- a/doc0.docx
+++ b/doc0.docx
@@ -155,6 +155,29 @@
         <w:pStyle w:val="Normal"/>
         <w:numPr>
           <w:ilvl w:val="0"/>
+          <w:numId w:val="0"/>
+        </w:numPr>
+        <w:jc w:val="left"/>
+        <w:rPr>
+          <w:sz w:val="24"/>
+          <w:sz w:val="24"/>
+          <w:szCs w:val="24"/>
+          <w:rFonts w:ascii="Liberation Serif" w:hAnsi="Liberation Serif" w:eastAsia="Droid Sans Fallback" w:cs="FreeSans"/>
+          <w:color w:val="00000A"/>
+          <w:lang w:val="en-US" w:eastAsia="zh-CN" w:bidi="hi-IN"/>
+        </w:rPr>
+      </w:pPr>
+      <w:r>
+        <w:rPr/>
+        <w:t>Initial documentation ...</w:t>
+      </w:r>
+      <w:r/>
+    </w:p>
+    <w:p>
+      <w:pPr>
+        <w:pStyle w:val="Normal"/>
+        <w:numPr>
+          <w:ilvl w:val="0"/>
           <w:numId w:val="1"/>
         </w:numPr>
         <w:jc w:val="left"/>
@@ -170,6 +193,46 @@
       <w:r>
         <w:rPr/>
         <w:t>five</w:t>
+      </w:r>
+      <w:r/>
+    </w:p>
+    <w:p>
+      <w:pPr>
+        <w:pStyle w:val="Normal"/>
+        <w:ind w:left="709" w:hanging="0"/>
+        <w:jc w:val="left"/>
+        <w:rPr>
+          <w:sz w:val="24"/>
+          <w:sz w:val="24"/>
+          <w:szCs w:val="24"/>
+          <w:rFonts w:ascii="Liberation Serif" w:hAnsi="Liberation Serif" w:eastAsia="Droid Sans Fallback" w:cs="FreeSans"/>
+          <w:color w:val="00000A"/>
+          <w:lang w:val="en-US" w:eastAsia="zh-CN" w:bidi="hi-IN"/>
+        </w:rPr>
+      </w:pPr>
+      <w:bookmarkStart w:id="0" w:name="__DdeLink__2_2050099451"/>
+      <w:bookmarkEnd w:id="0"/>
+      <w:r>
+        <w:rPr/>
+        <w:t>Initial documentation ...</w:t>
+      </w:r>
+      <w:r/>
+    </w:p>
+    <w:p>
+      <w:pPr>
+        <w:pStyle w:val="Normal"/>
+        <w:jc w:val="left"/>
+        <w:rPr>
+          <w:sz w:val="24"/>
+          <w:sz w:val="24"/>
+          <w:szCs w:val="24"/>
+          <w:rFonts w:ascii="Liberation Serif" w:hAnsi="Liberation Serif" w:eastAsia="Droid Sans Fallback" w:cs="FreeSans"/>
+          <w:color w:val="00000A"/>
+          <w:lang w:val="en-US" w:eastAsia="zh-CN" w:bidi="hi-IN"/>
+        </w:rPr>
+      </w:pPr>
+      <w:r>
+        <w:rPr/>
       </w:r>
       <w:r/>
     </w:p>

</xml_diff>